<commit_message>
Advancing the data model
</commit_message>
<xml_diff>
--- a/Documents/Specs/ReferEngine Spec - Customer MVP.docx
+++ b/Documents/Specs/ReferEngine Spec - Customer MVP.docx
@@ -9,8 +9,6 @@
       <w:r>
         <w:t>Intro</w:t>
       </w:r>
-      <w:bookmarkStart w:id="0" w:name="_GoBack"/>
-      <w:bookmarkEnd w:id="0"/>
     </w:p>
     <w:p>
       <w:r>
@@ -173,41 +171,404 @@
         </w:numPr>
       </w:pPr>
       <w:r>
-        <w:t xml:space="preserve">John purchases Blu directly from the store. After an introduction, he is offered to participate in </w:t>
+        <w:t xml:space="preserve">John purchases Blu directly from the store. After an introduction, he is offered to participate in the </w:t>
+      </w:r>
+      <w:r>
+        <w:t>CRP</w:t>
+      </w:r>
+      <w:r>
+        <w:t>. He logs in to Facebook and is shown a list of his friends. He selects the friends he wants to send Blu to and sends. He could also customize the message to be sent to each friend.</w:t>
+      </w:r>
+    </w:p>
+    <w:p>
+      <w:pPr>
+        <w:pStyle w:val="ListParagraph"/>
+        <w:numPr>
+          <w:ilvl w:val="0"/>
+          <w:numId w:val="1"/>
+        </w:numPr>
+      </w:pPr>
+      <w:r>
+        <w:t>Mary downloads a free trial of Blu. After the introduction, she is told about the CRP. She can still login to Facebook and refer friends but will only get rewarded once she purchases the app.</w:t>
+      </w:r>
+    </w:p>
+    <w:p>
+      <w:pPr>
+        <w:rPr>
+          <w:rFonts w:asciiTheme="majorHAnsi" w:eastAsiaTheme="majorEastAsia" w:hAnsiTheme="majorHAnsi" w:cstheme="majorBidi"/>
+          <w:color w:val="2E74B5" w:themeColor="accent1" w:themeShade="BF"/>
+          <w:sz w:val="32"/>
+          <w:szCs w:val="32"/>
+        </w:rPr>
+      </w:pPr>
+      <w:r>
+        <w:br w:type="page"/>
+      </w:r>
+    </w:p>
+    <w:p>
+      <w:pPr>
+        <w:pStyle w:val="Heading1"/>
+      </w:pPr>
+      <w:r>
+        <w:lastRenderedPageBreak/>
+        <w:t>Route Map</w:t>
+      </w:r>
+    </w:p>
+    <w:p>
+      <w:pPr>
+        <w:pStyle w:val="Heading2"/>
+      </w:pPr>
+      <w:r>
+        <w:t>ReferEngine.com</w:t>
+      </w:r>
+    </w:p>
+    <w:p>
+      <w:r>
+        <w:t xml:space="preserve">Main website. Browser only. </w:t>
+      </w:r>
+      <w:r>
+        <w:t>Targeted</w:t>
+      </w:r>
+      <w:r>
+        <w:t xml:space="preserve"> at developers.</w:t>
+      </w:r>
+    </w:p>
+    <w:p>
+      <w:r>
+        <w:t xml:space="preserve">Links to ReferEngine </w:t>
+      </w:r>
+      <w:r>
+        <w:t>Facebook</w:t>
+      </w:r>
+      <w:r>
+        <w:t xml:space="preserve"> app for customers.</w:t>
+      </w:r>
+    </w:p>
+    <w:p>
+      <w:pPr>
+        <w:pStyle w:val="Heading2"/>
+      </w:pPr>
+      <w:r>
+        <w:t>/about</w:t>
+      </w:r>
+    </w:p>
+    <w:p>
+      <w:pPr>
+        <w:pStyle w:val="Heading2"/>
+      </w:pPr>
+      <w:r>
+        <w:t>/contact</w:t>
+      </w:r>
+    </w:p>
+    <w:p>
+      <w:pPr>
+        <w:pStyle w:val="Heading2"/>
+      </w:pPr>
+      <w:r>
+        <w:t>/pricing</w:t>
+      </w:r>
+    </w:p>
+    <w:p>
+      <w:pPr>
+        <w:pStyle w:val="Heading2"/>
+      </w:pPr>
+      <w:r>
+        <w:t>/download</w:t>
+      </w:r>
+    </w:p>
+    <w:p>
+      <w:pPr>
+        <w:pStyle w:val="Heading2"/>
+      </w:pPr>
+      <w:r>
+        <w:t>/docs</w:t>
+      </w:r>
+    </w:p>
+    <w:p>
+      <w:pPr>
+        <w:pStyle w:val="Heading2"/>
+      </w:pPr>
+      <w:r>
+        <w:t>/</w:t>
+      </w:r>
+      <w:proofErr w:type="spellStart"/>
+      <w:r>
+        <w:t>fb</w:t>
+      </w:r>
+      <w:proofErr w:type="spellEnd"/>
+    </w:p>
+    <w:p>
+      <w:pPr>
+        <w:pStyle w:val="ListParagraph"/>
+        <w:numPr>
+          <w:ilvl w:val="0"/>
+          <w:numId w:val="1"/>
+        </w:numPr>
+      </w:pPr>
+      <w:r>
+        <w:t xml:space="preserve">Main </w:t>
+      </w:r>
+      <w:r>
+        <w:t>page for</w:t>
+      </w:r>
+      <w:r>
+        <w:t xml:space="preserve"> ReferEngine </w:t>
+      </w:r>
+      <w:r>
+        <w:t>Facebook</w:t>
+      </w:r>
+      <w:r>
+        <w:t xml:space="preserve"> app.</w:t>
+      </w:r>
+    </w:p>
+    <w:p>
+      <w:pPr>
+        <w:pStyle w:val="ListParagraph"/>
+        <w:numPr>
+          <w:ilvl w:val="0"/>
+          <w:numId w:val="1"/>
+        </w:numPr>
+      </w:pPr>
+      <w:r>
+        <w:t>Explains what ReferEngine is and lists all available apps by platform</w:t>
+      </w:r>
+    </w:p>
+    <w:p>
+      <w:pPr>
+        <w:pStyle w:val="Heading3"/>
+      </w:pPr>
+      <w:r>
+        <w:t>/</w:t>
+      </w:r>
+      <w:proofErr w:type="spellStart"/>
+      <w:r>
+        <w:t>fb</w:t>
+      </w:r>
+      <w:proofErr w:type="spellEnd"/>
+      <w:r>
+        <w:t>/app</w:t>
       </w:r>
       <w:proofErr w:type="gramStart"/>
       <w:r>
-        <w:t>the</w:t>
+        <w:t>/{</w:t>
       </w:r>
       <w:proofErr w:type="gramEnd"/>
       <w:r>
-        <w:t xml:space="preserve"> </w:t>
-      </w:r>
-      <w:r>
-        <w:t>CRP</w:t>
-      </w:r>
-      <w:r>
-        <w:t>. He logs in to Facebook and is shown a list of his friends. He selects the friends he wants to send Blu to and sends. He could also customize the message to be sent to each friend.</w:t>
-      </w:r>
-    </w:p>
-    <w:p>
-      <w:pPr>
-        <w:pStyle w:val="ListParagraph"/>
-        <w:numPr>
-          <w:ilvl w:val="0"/>
-          <w:numId w:val="1"/>
-        </w:numPr>
-      </w:pPr>
-      <w:r>
-        <w:t>Mary downloads a free trial of Blu. After the introduction, she is told about the CRP. She can still login to Facebook and refer friends but will only get rewarded once she purchases the app.</w:t>
-      </w:r>
-    </w:p>
-    <w:p>
-      <w:pPr>
-        <w:pStyle w:val="Heading1"/>
-      </w:pPr>
-      <w:r>
-        <w:t>Detailed Specs</w:t>
+        <w:t>id}</w:t>
+      </w:r>
+    </w:p>
+    <w:p>
+      <w:pPr>
+        <w:pStyle w:val="ListParagraph"/>
+        <w:numPr>
+          <w:ilvl w:val="0"/>
+          <w:numId w:val="1"/>
+        </w:numPr>
+      </w:pPr>
+      <w:r>
+        <w:t>App-Page in the ReferEngine Facebook app</w:t>
+      </w:r>
+    </w:p>
+    <w:p>
+      <w:pPr>
+        <w:pStyle w:val="ListParagraph"/>
+        <w:numPr>
+          <w:ilvl w:val="0"/>
+          <w:numId w:val="1"/>
+        </w:numPr>
+      </w:pPr>
+      <w:r>
+        <w:t>Contains:</w:t>
+      </w:r>
+    </w:p>
+    <w:p>
+      <w:pPr>
+        <w:pStyle w:val="ListParagraph"/>
+        <w:numPr>
+          <w:ilvl w:val="1"/>
+          <w:numId w:val="1"/>
+        </w:numPr>
+      </w:pPr>
+      <w:r>
+        <w:t>Icon image</w:t>
+      </w:r>
+    </w:p>
+    <w:p>
+      <w:pPr>
+        <w:pStyle w:val="ListParagraph"/>
+        <w:numPr>
+          <w:ilvl w:val="1"/>
+          <w:numId w:val="1"/>
+        </w:numPr>
+      </w:pPr>
+      <w:r>
+        <w:t>Title</w:t>
+      </w:r>
+    </w:p>
+    <w:p>
+      <w:pPr>
+        <w:pStyle w:val="ListParagraph"/>
+        <w:numPr>
+          <w:ilvl w:val="1"/>
+          <w:numId w:val="1"/>
+        </w:numPr>
+      </w:pPr>
+      <w:r>
+        <w:t>Headline</w:t>
+      </w:r>
+    </w:p>
+    <w:p>
+      <w:pPr>
+        <w:pStyle w:val="ListParagraph"/>
+        <w:numPr>
+          <w:ilvl w:val="1"/>
+          <w:numId w:val="1"/>
+        </w:numPr>
+      </w:pPr>
+      <w:r>
+        <w:t>Description</w:t>
+      </w:r>
+    </w:p>
+    <w:p>
+      <w:pPr>
+        <w:pStyle w:val="ListParagraph"/>
+        <w:numPr>
+          <w:ilvl w:val="1"/>
+          <w:numId w:val="1"/>
+        </w:numPr>
+      </w:pPr>
+      <w:r>
+        <w:t xml:space="preserve">Call </w:t>
+      </w:r>
+      <w:r>
+        <w:t xml:space="preserve">to </w:t>
+      </w:r>
+      <w:r>
+        <w:t>action</w:t>
+      </w:r>
+    </w:p>
+    <w:p>
+      <w:pPr>
+        <w:pStyle w:val="ListParagraph"/>
+        <w:numPr>
+          <w:ilvl w:val="1"/>
+          <w:numId w:val="1"/>
+        </w:numPr>
+      </w:pPr>
+      <w:r>
+        <w:t>App Store Link</w:t>
+      </w:r>
+    </w:p>
+    <w:p>
+      <w:pPr>
+        <w:pStyle w:val="ListParagraph"/>
+        <w:numPr>
+          <w:ilvl w:val="1"/>
+          <w:numId w:val="1"/>
+        </w:numPr>
+      </w:pPr>
+      <w:r>
+        <w:t>Video (optional)</w:t>
+      </w:r>
+    </w:p>
+    <w:p>
+      <w:pPr>
+        <w:pStyle w:val="ListParagraph"/>
+        <w:numPr>
+          <w:ilvl w:val="1"/>
+          <w:numId w:val="1"/>
+        </w:numPr>
+      </w:pPr>
+      <w:r>
+        <w:t>Screenshots</w:t>
+      </w:r>
+    </w:p>
+    <w:p>
+      <w:pPr>
+        <w:pStyle w:val="ListParagraph"/>
+        <w:numPr>
+          <w:ilvl w:val="1"/>
+          <w:numId w:val="1"/>
+        </w:numPr>
+      </w:pPr>
+      <w:r>
+        <w:t>Facebook app/page link</w:t>
+      </w:r>
+    </w:p>
+    <w:p>
+      <w:pPr>
+        <w:pStyle w:val="Heading3"/>
+      </w:pPr>
+      <w:r>
+        <w:t>/</w:t>
+      </w:r>
+      <w:proofErr w:type="spellStart"/>
+      <w:r>
+        <w:t>fb</w:t>
+      </w:r>
+      <w:proofErr w:type="spellEnd"/>
+      <w:r>
+        <w:t>/m</w:t>
+      </w:r>
+    </w:p>
+    <w:p>
+      <w:pPr>
+        <w:pStyle w:val="ListParagraph"/>
+        <w:numPr>
+          <w:ilvl w:val="0"/>
+          <w:numId w:val="1"/>
+        </w:numPr>
+      </w:pPr>
+      <w:r>
+        <w:t>Main page for ReferEngine Facebook App on Mobile Devices</w:t>
+      </w:r>
+    </w:p>
+    <w:p>
+      <w:pPr>
+        <w:pStyle w:val="Heading3"/>
+      </w:pPr>
+      <w:r>
+        <w:t>/</w:t>
+      </w:r>
+      <w:proofErr w:type="spellStart"/>
+      <w:r>
+        <w:t>fb</w:t>
+      </w:r>
+      <w:proofErr w:type="spellEnd"/>
+      <w:r>
+        <w:t>/m/app</w:t>
+      </w:r>
+      <w:proofErr w:type="gramStart"/>
+      <w:r>
+        <w:t>/{</w:t>
+      </w:r>
+      <w:proofErr w:type="gramEnd"/>
+      <w:r>
+        <w:t>id}</w:t>
+      </w:r>
+    </w:p>
+    <w:p>
+      <w:pPr>
+        <w:pStyle w:val="ListParagraph"/>
+        <w:numPr>
+          <w:ilvl w:val="0"/>
+          <w:numId w:val="1"/>
+        </w:numPr>
+      </w:pPr>
+      <w:r>
+        <w:t>App-Page in REFB for Mobile</w:t>
+      </w:r>
+    </w:p>
+    <w:p>
+      <w:pPr>
+        <w:pStyle w:val="ListParagraph"/>
+        <w:numPr>
+          <w:ilvl w:val="0"/>
+          <w:numId w:val="1"/>
+        </w:numPr>
+      </w:pPr>
+      <w:r>
+        <w:t>Same contents as the non-mobile version</w:t>
       </w:r>
     </w:p>
     <w:p>
@@ -215,15 +576,534 @@
         <w:pStyle w:val="Heading2"/>
       </w:pPr>
       <w:r>
-        <w:t>Landing Page</w:t>
-      </w:r>
-    </w:p>
-    <w:p>
-      <w:r>
-        <w:t xml:space="preserve">The landing page is the screen that is first shown to the customer that offers them to participate in the referral program. </w:t>
-      </w:r>
-    </w:p>
-    <w:p>
+        <w:t>/</w:t>
+      </w:r>
+      <w:proofErr w:type="spellStart"/>
+      <w:r>
+        <w:t>dev</w:t>
+      </w:r>
+      <w:proofErr w:type="spellEnd"/>
+    </w:p>
+    <w:p>
+      <w:pPr>
+        <w:pStyle w:val="ListParagraph"/>
+        <w:numPr>
+          <w:ilvl w:val="0"/>
+          <w:numId w:val="1"/>
+        </w:numPr>
+      </w:pPr>
+      <w:r>
+        <w:t>Login or register new. All in this page.</w:t>
+      </w:r>
+    </w:p>
+    <w:p>
+      <w:pPr>
+        <w:pStyle w:val="Heading3"/>
+      </w:pPr>
+      <w:r>
+        <w:t>/</w:t>
+      </w:r>
+      <w:proofErr w:type="spellStart"/>
+      <w:r>
+        <w:t>dev</w:t>
+      </w:r>
+      <w:proofErr w:type="spellEnd"/>
+      <w:r>
+        <w:t>/</w:t>
+      </w:r>
+      <w:r>
+        <w:t>new</w:t>
+      </w:r>
+    </w:p>
+    <w:p>
+      <w:pPr>
+        <w:pStyle w:val="ListParagraph"/>
+        <w:numPr>
+          <w:ilvl w:val="0"/>
+          <w:numId w:val="1"/>
+        </w:numPr>
+      </w:pPr>
+      <w:r>
+        <w:t>New developer sign-up</w:t>
+      </w:r>
+    </w:p>
+    <w:p>
+      <w:pPr>
+        <w:pStyle w:val="ListParagraph"/>
+        <w:numPr>
+          <w:ilvl w:val="0"/>
+          <w:numId w:val="1"/>
+        </w:numPr>
+      </w:pPr>
+      <w:r>
+        <w:t>Has no view</w:t>
+      </w:r>
+    </w:p>
+    <w:p>
+      <w:pPr>
+        <w:pStyle w:val="Heading3"/>
+      </w:pPr>
+      <w:r>
+        <w:lastRenderedPageBreak/>
+        <w:t>/</w:t>
+      </w:r>
+      <w:proofErr w:type="spellStart"/>
+      <w:r>
+        <w:t>dev</w:t>
+      </w:r>
+      <w:proofErr w:type="spellEnd"/>
+      <w:r>
+        <w:t>/details</w:t>
+      </w:r>
+      <w:proofErr w:type="gramStart"/>
+      <w:r>
+        <w:t>/{</w:t>
+      </w:r>
+      <w:proofErr w:type="gramEnd"/>
+      <w:r>
+        <w:t>id}</w:t>
+      </w:r>
+    </w:p>
+    <w:p>
+      <w:pPr>
+        <w:pStyle w:val="ListParagraph"/>
+        <w:numPr>
+          <w:ilvl w:val="0"/>
+          <w:numId w:val="1"/>
+        </w:numPr>
+      </w:pPr>
+      <w:r>
+        <w:t>Developer information</w:t>
+      </w:r>
+    </w:p>
+    <w:p>
+      <w:pPr>
+        <w:pStyle w:val="ListParagraph"/>
+        <w:numPr>
+          <w:ilvl w:val="0"/>
+          <w:numId w:val="1"/>
+        </w:numPr>
+      </w:pPr>
+      <w:r>
+        <w:t xml:space="preserve">Authenticated </w:t>
+      </w:r>
+      <w:proofErr w:type="spellStart"/>
+      <w:r>
+        <w:t>dev</w:t>
+      </w:r>
+      <w:proofErr w:type="spellEnd"/>
+      <w:r>
+        <w:t xml:space="preserve"> only</w:t>
+      </w:r>
+    </w:p>
+    <w:p>
+      <w:pPr>
+        <w:pStyle w:val="Heading3"/>
+      </w:pPr>
+      <w:r>
+        <w:t>/</w:t>
+      </w:r>
+      <w:proofErr w:type="spellStart"/>
+      <w:r>
+        <w:t>dev</w:t>
+      </w:r>
+      <w:proofErr w:type="spellEnd"/>
+      <w:r>
+        <w:t>/edit</w:t>
+      </w:r>
+      <w:proofErr w:type="gramStart"/>
+      <w:r>
+        <w:t>/{</w:t>
+      </w:r>
+      <w:proofErr w:type="gramEnd"/>
+      <w:r>
+        <w:t>id}</w:t>
+      </w:r>
+    </w:p>
+    <w:p>
+      <w:pPr>
+        <w:pStyle w:val="ListParagraph"/>
+        <w:numPr>
+          <w:ilvl w:val="0"/>
+          <w:numId w:val="1"/>
+        </w:numPr>
+      </w:pPr>
+      <w:r>
+        <w:t>Edit developer info</w:t>
+      </w:r>
+    </w:p>
+    <w:p>
+      <w:pPr>
+        <w:pStyle w:val="ListParagraph"/>
+        <w:numPr>
+          <w:ilvl w:val="0"/>
+          <w:numId w:val="1"/>
+        </w:numPr>
+      </w:pPr>
+      <w:r>
+        <w:t xml:space="preserve">Authenticated </w:t>
+      </w:r>
+      <w:proofErr w:type="spellStart"/>
+      <w:r>
+        <w:t>Dev</w:t>
+      </w:r>
+      <w:proofErr w:type="spellEnd"/>
+      <w:r>
+        <w:t xml:space="preserve"> only</w:t>
+      </w:r>
+    </w:p>
+    <w:p>
+      <w:pPr>
+        <w:pStyle w:val="Heading3"/>
+      </w:pPr>
+      <w:r>
+        <w:t>/</w:t>
+      </w:r>
+      <w:proofErr w:type="spellStart"/>
+      <w:r>
+        <w:t>dev</w:t>
+      </w:r>
+      <w:proofErr w:type="spellEnd"/>
+      <w:r>
+        <w:t>/apps</w:t>
+      </w:r>
+      <w:proofErr w:type="gramStart"/>
+      <w:r>
+        <w:t>/{</w:t>
+      </w:r>
+      <w:proofErr w:type="gramEnd"/>
+      <w:r>
+        <w:t>id}</w:t>
+      </w:r>
+    </w:p>
+    <w:p>
+      <w:pPr>
+        <w:pStyle w:val="ListParagraph"/>
+        <w:numPr>
+          <w:ilvl w:val="0"/>
+          <w:numId w:val="1"/>
+        </w:numPr>
+      </w:pPr>
+      <w:r>
+        <w:t xml:space="preserve">List of apps by this </w:t>
+      </w:r>
+      <w:proofErr w:type="spellStart"/>
+      <w:r>
+        <w:t>dev</w:t>
+      </w:r>
+      <w:proofErr w:type="spellEnd"/>
+    </w:p>
+    <w:p>
+      <w:pPr>
+        <w:pStyle w:val="ListParagraph"/>
+        <w:numPr>
+          <w:ilvl w:val="0"/>
+          <w:numId w:val="1"/>
+        </w:numPr>
+      </w:pPr>
+      <w:r>
+        <w:t xml:space="preserve">Authenticated </w:t>
+      </w:r>
+      <w:proofErr w:type="spellStart"/>
+      <w:r>
+        <w:t>dev</w:t>
+      </w:r>
+      <w:proofErr w:type="spellEnd"/>
+      <w:r>
+        <w:t xml:space="preserve"> only</w:t>
+      </w:r>
+    </w:p>
+    <w:p>
+      <w:pPr>
+        <w:pStyle w:val="Heading2"/>
+      </w:pPr>
+      <w:r>
+        <w:t>/app</w:t>
+      </w:r>
+    </w:p>
+    <w:p>
+      <w:pPr>
+        <w:pStyle w:val="ListParagraph"/>
+        <w:numPr>
+          <w:ilvl w:val="0"/>
+          <w:numId w:val="1"/>
+        </w:numPr>
+      </w:pPr>
+      <w:proofErr w:type="spellStart"/>
+      <w:r>
+        <w:t>Auth</w:t>
+      </w:r>
+      <w:proofErr w:type="spellEnd"/>
+    </w:p>
+    <w:p>
+      <w:pPr>
+        <w:pStyle w:val="ListParagraph"/>
+        <w:numPr>
+          <w:ilvl w:val="1"/>
+          <w:numId w:val="1"/>
+        </w:numPr>
+      </w:pPr>
+      <w:r>
+        <w:t>Redirect to /</w:t>
+      </w:r>
+      <w:proofErr w:type="spellStart"/>
+      <w:r>
+        <w:t>dev</w:t>
+      </w:r>
+      <w:proofErr w:type="spellEnd"/>
+      <w:r>
+        <w:t>/apps/{id}</w:t>
+      </w:r>
+    </w:p>
+    <w:p>
+      <w:pPr>
+        <w:pStyle w:val="ListParagraph"/>
+        <w:numPr>
+          <w:ilvl w:val="0"/>
+          <w:numId w:val="1"/>
+        </w:numPr>
+      </w:pPr>
+      <w:r>
+        <w:t xml:space="preserve">Not </w:t>
+      </w:r>
+      <w:proofErr w:type="spellStart"/>
+      <w:r>
+        <w:t>Auth</w:t>
+      </w:r>
+      <w:proofErr w:type="spellEnd"/>
+    </w:p>
+    <w:p>
+      <w:pPr>
+        <w:pStyle w:val="ListParagraph"/>
+        <w:numPr>
+          <w:ilvl w:val="1"/>
+          <w:numId w:val="1"/>
+        </w:numPr>
+      </w:pPr>
+      <w:r>
+        <w:t>Redirect to /</w:t>
+      </w:r>
+      <w:proofErr w:type="spellStart"/>
+      <w:r>
+        <w:t>dev</w:t>
+      </w:r>
+      <w:proofErr w:type="spellEnd"/>
+    </w:p>
+    <w:p>
+      <w:pPr>
+        <w:pStyle w:val="Heading3"/>
+      </w:pPr>
+      <w:r>
+        <w:t>/app/create</w:t>
+      </w:r>
+    </w:p>
+    <w:p>
+      <w:pPr>
+        <w:pStyle w:val="ListParagraph"/>
+        <w:numPr>
+          <w:ilvl w:val="0"/>
+          <w:numId w:val="1"/>
+        </w:numPr>
+      </w:pPr>
+      <w:proofErr w:type="spellStart"/>
+      <w:r>
+        <w:t>Auth</w:t>
+      </w:r>
+      <w:proofErr w:type="spellEnd"/>
+    </w:p>
+    <w:p>
+      <w:pPr>
+        <w:pStyle w:val="ListParagraph"/>
+        <w:numPr>
+          <w:ilvl w:val="1"/>
+          <w:numId w:val="1"/>
+        </w:numPr>
+      </w:pPr>
+      <w:r>
+        <w:t>Create new app form</w:t>
+      </w:r>
+    </w:p>
+    <w:p>
+      <w:pPr>
+        <w:pStyle w:val="ListParagraph"/>
+        <w:numPr>
+          <w:ilvl w:val="0"/>
+          <w:numId w:val="1"/>
+        </w:numPr>
+      </w:pPr>
+      <w:r>
+        <w:t>N</w:t>
+      </w:r>
+      <w:r>
+        <w:t xml:space="preserve">ot </w:t>
+      </w:r>
+      <w:proofErr w:type="spellStart"/>
+      <w:r>
+        <w:t>A</w:t>
+      </w:r>
+      <w:r>
+        <w:t>uth</w:t>
+      </w:r>
+      <w:proofErr w:type="spellEnd"/>
+    </w:p>
+    <w:p>
+      <w:pPr>
+        <w:pStyle w:val="ListParagraph"/>
+        <w:numPr>
+          <w:ilvl w:val="1"/>
+          <w:numId w:val="1"/>
+        </w:numPr>
+      </w:pPr>
+      <w:r>
+        <w:t>R</w:t>
+      </w:r>
+      <w:r>
+        <w:t>edirect to /</w:t>
+      </w:r>
+      <w:proofErr w:type="spellStart"/>
+      <w:r>
+        <w:t>dev</w:t>
+      </w:r>
+      <w:proofErr w:type="spellEnd"/>
+    </w:p>
+    <w:p>
+      <w:pPr>
+        <w:pStyle w:val="Heading3"/>
+      </w:pPr>
+      <w:r>
+        <w:t>/app/edit</w:t>
+      </w:r>
+      <w:proofErr w:type="gramStart"/>
+      <w:r>
+        <w:t>/{</w:t>
+      </w:r>
+      <w:proofErr w:type="gramEnd"/>
+      <w:r>
+        <w:t>id}</w:t>
+      </w:r>
+    </w:p>
+    <w:p>
+      <w:pPr>
+        <w:pStyle w:val="Heading3"/>
+      </w:pPr>
+      <w:r>
+        <w:t>/app/details</w:t>
+      </w:r>
+      <w:proofErr w:type="gramStart"/>
+      <w:r>
+        <w:t>/{</w:t>
+      </w:r>
+      <w:proofErr w:type="gramEnd"/>
+      <w:r>
+        <w:t>id}</w:t>
+      </w:r>
+    </w:p>
+    <w:p/>
+    <w:p>
+      <w:pPr>
+        <w:pStyle w:val="Heading2"/>
+      </w:pPr>
+      <w:r>
+        <w:t>/refer</w:t>
+      </w:r>
+    </w:p>
+    <w:p>
+      <w:pPr>
+        <w:pStyle w:val="ListParagraph"/>
+        <w:numPr>
+          <w:ilvl w:val="0"/>
+          <w:numId w:val="1"/>
+        </w:numPr>
+      </w:pPr>
+      <w:r>
+        <w:t>Shows up within registered apps</w:t>
+      </w:r>
+    </w:p>
+    <w:p>
+      <w:pPr>
+        <w:pStyle w:val="Heading3"/>
+      </w:pPr>
+      <w:r>
+        <w:t>/refer/win8</w:t>
+      </w:r>
+      <w:bookmarkStart w:id="0" w:name="_GoBack"/>
+      <w:bookmarkEnd w:id="0"/>
+    </w:p>
+    <w:p>
+      <w:pPr>
+        <w:pStyle w:val="ListParagraph"/>
+        <w:numPr>
+          <w:ilvl w:val="0"/>
+          <w:numId w:val="1"/>
+        </w:numPr>
+      </w:pPr>
+      <w:r>
+        <w:t xml:space="preserve">Redirects </w:t>
+      </w:r>
+      <w:r>
+        <w:t>to home</w:t>
+      </w:r>
+    </w:p>
+    <w:p>
+      <w:pPr>
+        <w:pStyle w:val="Heading4"/>
+      </w:pPr>
+      <w:r>
+        <w:t>/refer/win8/intro</w:t>
+      </w:r>
+      <w:proofErr w:type="gramStart"/>
+      <w:r>
+        <w:t>/{</w:t>
+      </w:r>
+      <w:proofErr w:type="gramEnd"/>
+      <w:r>
+        <w:t>id}</w:t>
+      </w:r>
+    </w:p>
+    <w:p>
+      <w:pPr>
+        <w:pStyle w:val="ListParagraph"/>
+        <w:numPr>
+          <w:ilvl w:val="0"/>
+          <w:numId w:val="1"/>
+        </w:numPr>
+      </w:pPr>
+      <w:r>
+        <w:t>Introduces the user to the app-referral program</w:t>
+      </w:r>
+    </w:p>
+    <w:p>
+      <w:pPr>
+        <w:pStyle w:val="ListParagraph"/>
+        <w:numPr>
+          <w:ilvl w:val="0"/>
+          <w:numId w:val="1"/>
+        </w:numPr>
+      </w:pPr>
+      <w:r>
+        <w:t>Prompts to login using Facebook</w:t>
+      </w:r>
+    </w:p>
+    <w:p>
+      <w:pPr>
+        <w:pStyle w:val="ListParagraph"/>
+        <w:numPr>
+          <w:ilvl w:val="0"/>
+          <w:numId w:val="1"/>
+        </w:numPr>
+      </w:pPr>
+      <w:r>
+        <w:t>Mentions that if logged in, a “refer” action will be posted</w:t>
+      </w:r>
+    </w:p>
+    <w:p>
+      <w:pPr>
+        <w:pStyle w:val="ListParagraph"/>
+        <w:numPr>
+          <w:ilvl w:val="0"/>
+          <w:numId w:val="1"/>
+        </w:numPr>
+      </w:pPr>
       <w:r>
         <w:t xml:space="preserve">The landing page should load entirely from ReferEngine.com inside an </w:t>
       </w:r>
@@ -237,18 +1117,22 @@
       </w:r>
     </w:p>
     <w:p>
-      <w:r>
-        <w:t>Components</w:t>
-      </w:r>
-      <w:r>
-        <w:t>:</w:t>
-      </w:r>
-    </w:p>
-    <w:p>
-      <w:pPr>
-        <w:pStyle w:val="ListParagraph"/>
-        <w:numPr>
-          <w:ilvl w:val="0"/>
+      <w:pPr>
+        <w:pStyle w:val="ListParagraph"/>
+        <w:numPr>
+          <w:ilvl w:val="0"/>
+          <w:numId w:val="1"/>
+        </w:numPr>
+      </w:pPr>
+      <w:r>
+        <w:t>Components:</w:t>
+      </w:r>
+    </w:p>
+    <w:p>
+      <w:pPr>
+        <w:pStyle w:val="ListParagraph"/>
+        <w:numPr>
+          <w:ilvl w:val="1"/>
           <w:numId w:val="1"/>
         </w:numPr>
       </w:pPr>
@@ -260,7 +1144,7 @@
       <w:pPr>
         <w:pStyle w:val="ListParagraph"/>
         <w:numPr>
-          <w:ilvl w:val="0"/>
+          <w:ilvl w:val="1"/>
           <w:numId w:val="1"/>
         </w:numPr>
       </w:pPr>
@@ -272,7 +1156,7 @@
       <w:pPr>
         <w:pStyle w:val="ListParagraph"/>
         <w:numPr>
-          <w:ilvl w:val="0"/>
+          <w:ilvl w:val="1"/>
           <w:numId w:val="1"/>
         </w:numPr>
       </w:pPr>
@@ -284,7 +1168,7 @@
       <w:pPr>
         <w:pStyle w:val="ListParagraph"/>
         <w:numPr>
-          <w:ilvl w:val="1"/>
+          <w:ilvl w:val="2"/>
           <w:numId w:val="1"/>
         </w:numPr>
       </w:pPr>
@@ -296,7 +1180,7 @@
       <w:pPr>
         <w:pStyle w:val="ListParagraph"/>
         <w:numPr>
-          <w:ilvl w:val="1"/>
+          <w:ilvl w:val="2"/>
           <w:numId w:val="1"/>
         </w:numPr>
       </w:pPr>
@@ -308,7 +1192,7 @@
       <w:pPr>
         <w:pStyle w:val="ListParagraph"/>
         <w:numPr>
-          <w:ilvl w:val="1"/>
+          <w:ilvl w:val="2"/>
           <w:numId w:val="1"/>
         </w:numPr>
       </w:pPr>
@@ -321,7 +1205,7 @@
       <w:pPr>
         <w:pStyle w:val="ListParagraph"/>
         <w:numPr>
-          <w:ilvl w:val="0"/>
+          <w:ilvl w:val="1"/>
           <w:numId w:val="1"/>
         </w:numPr>
       </w:pPr>
@@ -333,7 +1217,7 @@
       <w:pPr>
         <w:pStyle w:val="ListParagraph"/>
         <w:numPr>
-          <w:ilvl w:val="0"/>
+          <w:ilvl w:val="1"/>
           <w:numId w:val="1"/>
         </w:numPr>
       </w:pPr>
@@ -343,26 +1227,58 @@
     </w:p>
     <w:p>
       <w:pPr>
-        <w:pStyle w:val="Heading2"/>
-      </w:pPr>
-      <w:r>
-        <w:t>Friend Selection Page</w:t>
-      </w:r>
-    </w:p>
-    <w:p>
+        <w:pStyle w:val="Heading4"/>
+        <w:tabs>
+          <w:tab w:val="left" w:pos="2845"/>
+        </w:tabs>
+      </w:pPr>
+      <w:r>
+        <w:t>/refer/win8/friends</w:t>
+      </w:r>
+      <w:proofErr w:type="gramStart"/>
+      <w:r>
+        <w:t>/{</w:t>
+      </w:r>
+      <w:proofErr w:type="gramEnd"/>
+      <w:r>
+        <w:t>id}</w:t>
+      </w:r>
+      <w:r>
+        <w:tab/>
+      </w:r>
+    </w:p>
+    <w:p>
+      <w:pPr>
+        <w:pStyle w:val="ListParagraph"/>
+        <w:numPr>
+          <w:ilvl w:val="0"/>
+          <w:numId w:val="1"/>
+        </w:numPr>
+      </w:pPr>
       <w:r>
         <w:t xml:space="preserve">This is the page that is shown to the customer after they login to Facebook. </w:t>
       </w:r>
     </w:p>
     <w:p>
       <w:pPr>
-        <w:pStyle w:val="Open"/>
+        <w:pStyle w:val="ListParagraph"/>
+        <w:numPr>
+          <w:ilvl w:val="0"/>
+          <w:numId w:val="1"/>
+        </w:numPr>
       </w:pPr>
       <w:r>
         <w:t>Open Issue: What is the order of the friends listed here?</w:t>
       </w:r>
     </w:p>
     <w:p>
+      <w:pPr>
+        <w:pStyle w:val="ListParagraph"/>
+        <w:numPr>
+          <w:ilvl w:val="0"/>
+          <w:numId w:val="1"/>
+        </w:numPr>
+      </w:pPr>
       <w:r>
         <w:t>Components:</w:t>
       </w:r>
@@ -371,7 +1287,7 @@
       <w:pPr>
         <w:pStyle w:val="ListParagraph"/>
         <w:numPr>
-          <w:ilvl w:val="0"/>
+          <w:ilvl w:val="1"/>
           <w:numId w:val="1"/>
         </w:numPr>
       </w:pPr>
@@ -383,7 +1299,7 @@
       <w:pPr>
         <w:pStyle w:val="ListParagraph"/>
         <w:numPr>
-          <w:ilvl w:val="0"/>
+          <w:ilvl w:val="1"/>
           <w:numId w:val="1"/>
         </w:numPr>
       </w:pPr>
@@ -395,7 +1311,7 @@
       <w:pPr>
         <w:pStyle w:val="ListParagraph"/>
         <w:numPr>
-          <w:ilvl w:val="0"/>
+          <w:ilvl w:val="1"/>
           <w:numId w:val="1"/>
         </w:numPr>
       </w:pPr>
@@ -405,18 +1321,45 @@
     </w:p>
     <w:p>
       <w:pPr>
-        <w:pStyle w:val="Heading2"/>
-      </w:pPr>
-      <w:r>
-        <w:t>Submit Page</w:t>
-      </w:r>
-    </w:p>
-    <w:p>
-      <w:r>
-        <w:t>This is the final step. The customer will be shown a default message to be posted on the friends’ timeline. They can modify the general message and they can modify it per friend.</w:t>
-      </w:r>
-    </w:p>
-    <w:p>
+        <w:pStyle w:val="Heading4"/>
+      </w:pPr>
+      <w:r>
+        <w:t>/refer/win8/</w:t>
+      </w:r>
+      <w:proofErr w:type="spellStart"/>
+      <w:r>
+        <w:t>thankyou</w:t>
+      </w:r>
+      <w:proofErr w:type="spellEnd"/>
+      <w:proofErr w:type="gramStart"/>
+      <w:r>
+        <w:t>/{</w:t>
+      </w:r>
+      <w:proofErr w:type="gramEnd"/>
+      <w:r>
+        <w:t>id}</w:t>
+      </w:r>
+    </w:p>
+    <w:p>
+      <w:pPr>
+        <w:pStyle w:val="ListParagraph"/>
+        <w:numPr>
+          <w:ilvl w:val="0"/>
+          <w:numId w:val="1"/>
+        </w:numPr>
+      </w:pPr>
+      <w:r>
+        <w:t xml:space="preserve">This is shown after the customer successfully submits the friend referrals. </w:t>
+      </w:r>
+    </w:p>
+    <w:p>
+      <w:pPr>
+        <w:pStyle w:val="ListParagraph"/>
+        <w:numPr>
+          <w:ilvl w:val="0"/>
+          <w:numId w:val="1"/>
+        </w:numPr>
+      </w:pPr>
       <w:r>
         <w:t>Components:</w:t>
       </w:r>
@@ -425,93 +1368,7 @@
       <w:pPr>
         <w:pStyle w:val="ListParagraph"/>
         <w:numPr>
-          <w:ilvl w:val="0"/>
-          <w:numId w:val="1"/>
-        </w:numPr>
-      </w:pPr>
-      <w:r>
-        <w:t>Inst</w:t>
-      </w:r>
-      <w:r>
-        <w:t>ructions text</w:t>
-      </w:r>
-    </w:p>
-    <w:p>
-      <w:pPr>
-        <w:pStyle w:val="ListParagraph"/>
-        <w:numPr>
-          <w:ilvl w:val="0"/>
-          <w:numId w:val="1"/>
-        </w:numPr>
-      </w:pPr>
-      <w:proofErr w:type="spellStart"/>
-      <w:r>
-        <w:t>Textarea</w:t>
-      </w:r>
-      <w:proofErr w:type="spellEnd"/>
-      <w:r>
-        <w:t xml:space="preserve"> showing the default message. Labeled as “Message to be sent to all friends”</w:t>
-      </w:r>
-    </w:p>
-    <w:p>
-      <w:pPr>
-        <w:pStyle w:val="ListParagraph"/>
-        <w:numPr>
-          <w:ilvl w:val="0"/>
-          <w:numId w:val="1"/>
-        </w:numPr>
-      </w:pPr>
-      <w:r>
-        <w:t>“Customize Message” button</w:t>
-      </w:r>
-    </w:p>
-    <w:p>
-      <w:pPr>
-        <w:pStyle w:val="ListParagraph"/>
-        <w:numPr>
-          <w:ilvl w:val="0"/>
-          <w:numId w:val="1"/>
-        </w:numPr>
-      </w:pPr>
-      <w:r>
-        <w:t>A vertical list of all the friends selected in the previous step. Every friend has picture/name and a button “Customize message for FIRST_NAME”</w:t>
-      </w:r>
-    </w:p>
-    <w:p>
-      <w:pPr>
-        <w:pStyle w:val="ListParagraph"/>
-        <w:numPr>
-          <w:ilvl w:val="0"/>
-          <w:numId w:val="1"/>
-        </w:numPr>
-      </w:pPr>
-      <w:r>
-        <w:t>A submit button</w:t>
-      </w:r>
-    </w:p>
-    <w:p>
-      <w:pPr>
-        <w:pStyle w:val="Heading2"/>
-      </w:pPr>
-      <w:r>
-        <w:t>Thank you page</w:t>
-      </w:r>
-    </w:p>
-    <w:p>
-      <w:r>
-        <w:t xml:space="preserve">This is shown after the customer successfully submits the friend referrals. </w:t>
-      </w:r>
-    </w:p>
-    <w:p>
-      <w:r>
-        <w:t>Components:</w:t>
-      </w:r>
-    </w:p>
-    <w:p>
-      <w:pPr>
-        <w:pStyle w:val="ListParagraph"/>
-        <w:numPr>
-          <w:ilvl w:val="0"/>
+          <w:ilvl w:val="1"/>
           <w:numId w:val="1"/>
         </w:numPr>
       </w:pPr>
@@ -523,7 +1380,7 @@
       <w:pPr>
         <w:pStyle w:val="ListParagraph"/>
         <w:numPr>
-          <w:ilvl w:val="0"/>
+          <w:ilvl w:val="1"/>
           <w:numId w:val="1"/>
         </w:numPr>
       </w:pPr>
@@ -535,12 +1392,20 @@
       <w:pPr>
         <w:pStyle w:val="ListParagraph"/>
         <w:numPr>
-          <w:ilvl w:val="0"/>
+          <w:ilvl w:val="1"/>
           <w:numId w:val="1"/>
         </w:numPr>
       </w:pPr>
       <w:r>
         <w:t>“What’s next” section that explains how the program will detect referrals and awards</w:t>
+      </w:r>
+    </w:p>
+    <w:p>
+      <w:pPr>
+        <w:pStyle w:val="Heading1"/>
+      </w:pPr>
+      <w:r>
+        <w:t>Detailed Specs</w:t>
       </w:r>
     </w:p>
     <w:p>
@@ -620,7 +1485,7 @@
         <w:rFonts w:ascii="Courier New" w:hAnsi="Courier New" w:cs="Courier New" w:hint="default"/>
       </w:rPr>
     </w:lvl>
-    <w:lvl w:ilvl="2" w:tplc="04090005" w:tentative="1">
+    <w:lvl w:ilvl="2" w:tplc="04090005">
       <w:start w:val="1"/>
       <w:numFmt w:val="bullet"/>
       <w:lvlText w:val=""/>
@@ -1172,6 +2037,26 @@
       <w:szCs w:val="24"/>
     </w:rPr>
   </w:style>
+  <w:style w:type="paragraph" w:styleId="Heading4">
+    <w:name w:val="heading 4"/>
+    <w:basedOn w:val="Normal"/>
+    <w:next w:val="Normal"/>
+    <w:link w:val="Heading4Char"/>
+    <w:uiPriority w:val="9"/>
+    <w:unhideWhenUsed/>
+    <w:qFormat/>
+    <w:rsid w:val="00A11E57"/>
+    <w:pPr>
+      <w:keepNext/>
+      <w:keepLines/>
+      <w:spacing w:before="160" w:after="0"/>
+      <w:outlineLvl w:val="3"/>
+    </w:pPr>
+    <w:rPr>
+      <w:rFonts w:asciiTheme="majorHAnsi" w:eastAsiaTheme="majorEastAsia" w:hAnsiTheme="majorHAnsi" w:cstheme="majorBidi"/>
+      <w:color w:val="2E74B5" w:themeColor="accent1" w:themeShade="BF"/>
+    </w:rPr>
+  </w:style>
   <w:style w:type="character" w:default="1" w:styleId="DefaultParagraphFont">
     <w:name w:val="Default Paragraph Font"/>
     <w:uiPriority w:val="1"/>
@@ -1278,6 +2163,135 @@
     <w:rsid w:val="001335E3"/>
     <w:rPr>
       <w:color w:val="C45911" w:themeColor="accent2" w:themeShade="BF"/>
+    </w:rPr>
+  </w:style>
+  <w:style w:type="table" w:styleId="TableGrid">
+    <w:name w:val="Table Grid"/>
+    <w:basedOn w:val="TableNormal"/>
+    <w:uiPriority w:val="39"/>
+    <w:rsid w:val="00725343"/>
+    <w:pPr>
+      <w:spacing w:after="0" w:line="240" w:lineRule="auto"/>
+    </w:pPr>
+    <w:tblPr>
+      <w:tblInd w:w="0" w:type="dxa"/>
+      <w:tblBorders>
+        <w:top w:val="single" w:sz="4" w:space="0" w:color="auto"/>
+        <w:left w:val="single" w:sz="4" w:space="0" w:color="auto"/>
+        <w:bottom w:val="single" w:sz="4" w:space="0" w:color="auto"/>
+        <w:right w:val="single" w:sz="4" w:space="0" w:color="auto"/>
+        <w:insideH w:val="single" w:sz="4" w:space="0" w:color="auto"/>
+        <w:insideV w:val="single" w:sz="4" w:space="0" w:color="auto"/>
+      </w:tblBorders>
+      <w:tblCellMar>
+        <w:top w:w="0" w:type="dxa"/>
+        <w:left w:w="108" w:type="dxa"/>
+        <w:bottom w:w="0" w:type="dxa"/>
+        <w:right w:w="108" w:type="dxa"/>
+      </w:tblCellMar>
+    </w:tblPr>
+  </w:style>
+  <w:style w:type="character" w:styleId="Hyperlink">
+    <w:name w:val="Hyperlink"/>
+    <w:basedOn w:val="DefaultParagraphFont"/>
+    <w:uiPriority w:val="99"/>
+    <w:unhideWhenUsed/>
+    <w:rsid w:val="00725343"/>
+    <w:rPr>
+      <w:color w:val="0563C1" w:themeColor="hyperlink"/>
+      <w:u w:val="single"/>
+    </w:rPr>
+  </w:style>
+  <w:style w:type="table" w:styleId="ListTable4-Accent2">
+    <w:name w:val="List Table 4 Accent 2"/>
+    <w:basedOn w:val="TableNormal"/>
+    <w:uiPriority w:val="49"/>
+    <w:rsid w:val="00725343"/>
+    <w:pPr>
+      <w:spacing w:after="0" w:line="240" w:lineRule="auto"/>
+    </w:pPr>
+    <w:tblPr>
+      <w:tblStyleRowBandSize w:val="1"/>
+      <w:tblStyleColBandSize w:val="1"/>
+      <w:tblInd w:w="0" w:type="dxa"/>
+      <w:tblBorders>
+        <w:top w:val="single" w:sz="4" w:space="0" w:color="F4B083" w:themeColor="accent2" w:themeTint="99"/>
+        <w:left w:val="single" w:sz="4" w:space="0" w:color="F4B083" w:themeColor="accent2" w:themeTint="99"/>
+        <w:bottom w:val="single" w:sz="4" w:space="0" w:color="F4B083" w:themeColor="accent2" w:themeTint="99"/>
+        <w:right w:val="single" w:sz="4" w:space="0" w:color="F4B083" w:themeColor="accent2" w:themeTint="99"/>
+        <w:insideH w:val="single" w:sz="4" w:space="0" w:color="F4B083" w:themeColor="accent2" w:themeTint="99"/>
+      </w:tblBorders>
+      <w:tblCellMar>
+        <w:top w:w="29" w:type="dxa"/>
+        <w:left w:w="108" w:type="dxa"/>
+        <w:bottom w:w="29" w:type="dxa"/>
+        <w:right w:w="108" w:type="dxa"/>
+      </w:tblCellMar>
+    </w:tblPr>
+    <w:tblStylePr w:type="firstRow">
+      <w:rPr>
+        <w:b/>
+        <w:bCs/>
+        <w:color w:val="FFFFFF" w:themeColor="background1"/>
+      </w:rPr>
+      <w:tblPr/>
+      <w:tcPr>
+        <w:tcBorders>
+          <w:top w:val="single" w:sz="4" w:space="0" w:color="ED7D31" w:themeColor="accent2"/>
+          <w:left w:val="single" w:sz="4" w:space="0" w:color="ED7D31" w:themeColor="accent2"/>
+          <w:bottom w:val="single" w:sz="4" w:space="0" w:color="ED7D31" w:themeColor="accent2"/>
+          <w:right w:val="single" w:sz="4" w:space="0" w:color="ED7D31" w:themeColor="accent2"/>
+          <w:insideH w:val="nil"/>
+        </w:tcBorders>
+        <w:shd w:val="clear" w:color="auto" w:fill="ED7D31" w:themeFill="accent2"/>
+      </w:tcPr>
+    </w:tblStylePr>
+    <w:tblStylePr w:type="lastRow">
+      <w:rPr>
+        <w:b/>
+        <w:bCs/>
+      </w:rPr>
+      <w:tblPr/>
+      <w:tcPr>
+        <w:tcBorders>
+          <w:top w:val="double" w:sz="4" w:space="0" w:color="F4B083" w:themeColor="accent2" w:themeTint="99"/>
+        </w:tcBorders>
+      </w:tcPr>
+    </w:tblStylePr>
+    <w:tblStylePr w:type="firstCol">
+      <w:rPr>
+        <w:b/>
+        <w:bCs/>
+      </w:rPr>
+    </w:tblStylePr>
+    <w:tblStylePr w:type="lastCol">
+      <w:rPr>
+        <w:b/>
+        <w:bCs/>
+      </w:rPr>
+    </w:tblStylePr>
+    <w:tblStylePr w:type="band1Vert">
+      <w:tblPr/>
+      <w:tcPr>
+        <w:shd w:val="clear" w:color="auto" w:fill="FBE4D5" w:themeFill="accent2" w:themeFillTint="33"/>
+      </w:tcPr>
+    </w:tblStylePr>
+    <w:tblStylePr w:type="band1Horz">
+      <w:tblPr/>
+      <w:tcPr>
+        <w:shd w:val="clear" w:color="auto" w:fill="FBE4D5" w:themeFill="accent2" w:themeFillTint="33"/>
+      </w:tcPr>
+    </w:tblStylePr>
+  </w:style>
+  <w:style w:type="character" w:customStyle="1" w:styleId="Heading4Char">
+    <w:name w:val="Heading 4 Char"/>
+    <w:basedOn w:val="DefaultParagraphFont"/>
+    <w:link w:val="Heading4"/>
+    <w:uiPriority w:val="9"/>
+    <w:rsid w:val="00A11E57"/>
+    <w:rPr>
+      <w:rFonts w:asciiTheme="majorHAnsi" w:eastAsiaTheme="majorEastAsia" w:hAnsiTheme="majorHAnsi" w:cstheme="majorBidi"/>
+      <w:color w:val="2E74B5" w:themeColor="accent1" w:themeShade="BF"/>
     </w:rPr>
   </w:style>
 </w:styles>

</xml_diff>